<commit_message>
Finished Version 1 of STR
</commit_message>
<xml_diff>
--- a/Documentation/Software Test Descriptionver1.0.docx
+++ b/Documentation/Software Test Descriptionver1.0.docx
@@ -2509,6 +2509,41 @@
     </w:p>
     <w:p>
       <w:pPr>
+        <w:pStyle w:val="BodyText"/>
+        <w:ind w:firstLine="720"/>
+      </w:pPr>
+      <w:r>
+        <w:t>This project is to be a web application which when implemented will allow a user to input preferences into a questionnaire and top locations will then be outputted onto a map. When first accessing the webpage, the user will begin with the “login page.” From the login page, a user can access a “create an account page” or after authentication access their “homepage.” The homepage will allow the user to modify their account information from a “modify account page,” as well as allow the user to see the “map” and access the “questionnaire,” which are defined below.</w:t>
+      </w:r>
+    </w:p>
+    <w:p>
+      <w:pPr>
+        <w:pStyle w:val="BodyText"/>
+        <w:ind w:firstLine="576"/>
+      </w:pPr>
+      <w:r>
+        <w:t>The “questionnaire” refers to the portion of the project where the user inputs these preferences.  This will be accessed from the homepage into a “questionnaire page.” The “ratings” will refer to the numerical input from a user in which they determine which statistics have a higher preference. The “statistics” refer to the set of data that our project will be accessing.</w:t>
+      </w:r>
+    </w:p>
+    <w:p>
+      <w:pPr>
+        <w:pStyle w:val="BodyText"/>
+        <w:ind w:firstLine="576"/>
+      </w:pPr>
+      <w:r>
+        <w:t xml:space="preserve"> The “map” refers to the portion of the project which is the visualization of data. The map is initially displayed from the homepage, but will initially be empty, and be modified as the user takes the questionnaire.  After the user completes the questionnaire the map is referenced to be an “updated map” with the continuing definitions being components of the map. The map may also have markers which will be referred to as “pins.” The pins will allow the user to see an image of the location referred to as the “pin image.” In some cases where an image is not available, or if there is additional implementation, a pin may allow the user to see descriptive information on the location which will be referred to as the “pin information.”</w:t>
+      </w:r>
+    </w:p>
+    <w:p>
+      <w:pPr>
+        <w:pStyle w:val="BodyText"/>
+        <w:rPr>
+          <w:rFonts w:cstheme="minorHAnsi"/>
+        </w:rPr>
+      </w:pPr>
+    </w:p>
+    <w:p>
+      <w:pPr>
         <w:pStyle w:val="Heading2"/>
         <w:rPr>
           <w:rFonts w:cstheme="minorHAnsi"/>
@@ -3261,7 +3296,11 @@
         <w:ind w:firstLine="576"/>
       </w:pPr>
       <w:r>
-        <w:t xml:space="preserve">The goal of this project is to create a web application which will allow a user to create an account, and from such account be able to evaluate different statistical values such that a list of locations within the United States will be outputted to the user which correlate to the user input. With the list, a map should be presented with pins that correlate to the location and can then be further expanded to output a location image or description. </w:t>
+        <w:t xml:space="preserve">The goal of this project is to create a web application which will allow a user to create an account, and from such account be able to evaluate different statistical values such that a list of locations within the United States will be outputted to the user which correlate to the user </w:t>
+      </w:r>
+      <w:r>
+        <w:lastRenderedPageBreak/>
+        <w:t xml:space="preserve">input. With the list, a map should be presented with pins that correlate to the location and can then be further expanded to output a location image or description. </w:t>
       </w:r>
     </w:p>
     <w:p>
@@ -3676,7 +3715,6 @@
         <w:rPr>
           <w:rFonts w:cstheme="minorHAnsi"/>
         </w:rPr>
-        <w:lastRenderedPageBreak/>
         <w:t xml:space="preserve">The purpose of this document is to describe the testing procedure that is to be implemented for the system previously described. </w:t>
       </w:r>
       <w:r>
@@ -3761,6 +3799,7 @@
           <w:rFonts w:asciiTheme="minorHAnsi" w:hAnsiTheme="minorHAnsi" w:cstheme="minorHAnsi"/>
           <w:u w:color="000000"/>
         </w:rPr>
+        <w:lastRenderedPageBreak/>
         <w:t>Referenced</w:t>
       </w:r>
       <w:r>
@@ -5180,7 +5219,6 @@
           <w:rFonts w:cstheme="minorHAnsi"/>
           <w:u w:color="000000"/>
         </w:rPr>
-        <w:lastRenderedPageBreak/>
         <w:t>Hardware</w:t>
       </w:r>
       <w:r>
@@ -7251,6 +7289,7 @@
         <w:rPr>
           <w:rFonts w:cstheme="minorHAnsi"/>
         </w:rPr>
+        <w:lastRenderedPageBreak/>
         <w:t>Instructions</w:t>
       </w:r>
       <w:r>
@@ -8066,14 +8105,7 @@
         <w:rPr>
           <w:rFonts w:cstheme="minorHAnsi"/>
         </w:rPr>
-        <w:t xml:space="preserve"> This </w:t>
-      </w:r>
-      <w:r>
-        <w:rPr>
-          <w:rFonts w:cstheme="minorHAnsi"/>
-        </w:rPr>
-        <w:lastRenderedPageBreak/>
-        <w:t>table wi</w:t>
+        <w:t xml:space="preserve"> This table wi</w:t>
       </w:r>
       <w:r>
         <w:rPr>
@@ -9351,7 +9383,14 @@
         <w:rPr>
           <w:rFonts w:cstheme="minorHAnsi"/>
         </w:rPr>
-        <w:t xml:space="preserve"> The test described here will be done to verify that the designs described within the SDD are completed as described.</w:t>
+        <w:t xml:space="preserve"> The test described here will be done to verify that the designs </w:t>
+      </w:r>
+      <w:r>
+        <w:rPr>
+          <w:rFonts w:cstheme="minorHAnsi"/>
+        </w:rPr>
+        <w:lastRenderedPageBreak/>
+        <w:t>described within the SDD are completed as described.</w:t>
       </w:r>
       <w:r>
         <w:rPr>
@@ -9563,14 +9602,7 @@
         <w:rPr>
           <w:rFonts w:cstheme="minorHAnsi"/>
         </w:rPr>
-        <w:t xml:space="preserve">. </w:t>
-      </w:r>
-      <w:r>
-        <w:rPr>
-          <w:rFonts w:cstheme="minorHAnsi"/>
-        </w:rPr>
-        <w:lastRenderedPageBreak/>
-        <w:t>Verification that this page can be reached will be done in a later test. Test 2 will be viewed as a ‘pass’ if Tests 2.a-</w:t>
+        <w:t>. Verification that this page can be reached will be done in a later test. Test 2 will be viewed as a ‘pass’ if Tests 2.a-</w:t>
       </w:r>
       <w:proofErr w:type="gramStart"/>
       <w:r>
@@ -9772,7 +9804,14 @@
         <w:rPr>
           <w:rFonts w:cstheme="minorHAnsi"/>
         </w:rPr>
-        <w:t xml:space="preserve">the map has pins corresponding to the list in 4.a. Test 4.e will verify that the pins in 4.d may be clicked. Test 4.f will verify that the pins in 4.d, when clicked will output an image of the location. Test 4.g will verify that the pins in 4.d, when click will output a description of the location. Test 4 will assume that the user can reach the homepage. Test 4 will also assume that the list of locations was created by the questionnaire. Within testing, this list may be hardcoded with locations in the same format that they would be outputted from Test 3. This output is assumed to be verified through the tests checked in Test 3.a-c. Testing that the homepage will be done in a later test. Test 4 will be viewed as a ‘pass’ if Tests 4.a-g are passed. </w:t>
+        <w:t xml:space="preserve">the map has pins corresponding to the list in 4.a. Test 4.e will verify that the pins in 4.d may be clicked. Test 4.f will verify that the pins in 4.d, when clicked will output an image of the location. Test 4.g will verify that the pins in 4.d, when click will output a description of the location. Test 4 will assume that the user can reach the homepage. Test 4 will also assume that the list of locations was created by the questionnaire. Within testing, this list may be hardcoded with locations in the same format that they would be outputted from Test 3. This output is assumed to be verified through the tests checked in Test </w:t>
+      </w:r>
+      <w:r>
+        <w:rPr>
+          <w:rFonts w:cstheme="minorHAnsi"/>
+        </w:rPr>
+        <w:lastRenderedPageBreak/>
+        <w:t xml:space="preserve">3.a-c. Testing that the homepage will be done in a later test. Test 4 will be viewed as a ‘pass’ if Tests 4.a-g are passed. </w:t>
       </w:r>
     </w:p>
     <w:p>
@@ -10181,6 +10220,8 @@
               <w:ind w:right="118"/>
               <w:jc w:val="both"/>
             </w:pPr>
+            <w:bookmarkStart w:id="29" w:name="_Hlk513131753"/>
+            <w:bookmarkStart w:id="30" w:name="_GoBack" w:colFirst="0" w:colLast="4"/>
             <w:r>
               <w:t>Number</w:t>
             </w:r>
@@ -10202,11 +10243,7 @@
               <w:jc w:val="both"/>
             </w:pPr>
             <w:r>
-              <w:t xml:space="preserve">Requirement </w:t>
-            </w:r>
-            <w:r>
-              <w:lastRenderedPageBreak/>
-              <w:t>Summary</w:t>
+              <w:t>Requirement Summary</w:t>
             </w:r>
           </w:p>
         </w:tc>
@@ -10226,12 +10263,7 @@
               <w:jc w:val="both"/>
             </w:pPr>
             <w:r>
-              <w:lastRenderedPageBreak/>
-              <w:t xml:space="preserve">Test </w:t>
-            </w:r>
-            <w:r>
-              <w:lastRenderedPageBreak/>
-              <w:t>Number</w:t>
+              <w:t>Test Number</w:t>
             </w:r>
           </w:p>
         </w:tc>
@@ -10251,12 +10283,7 @@
               <w:jc w:val="both"/>
             </w:pPr>
             <w:r>
-              <w:lastRenderedPageBreak/>
-              <w:t xml:space="preserve">Group </w:t>
-            </w:r>
-            <w:r>
-              <w:lastRenderedPageBreak/>
-              <w:t>Initials</w:t>
+              <w:t>Group Initials</w:t>
             </w:r>
           </w:p>
         </w:tc>
@@ -10276,12 +10303,7 @@
               <w:jc w:val="both"/>
             </w:pPr>
             <w:r>
-              <w:lastRenderedPageBreak/>
-              <w:t xml:space="preserve">Client </w:t>
-            </w:r>
-            <w:r>
-              <w:lastRenderedPageBreak/>
-              <w:t>Initials</w:t>
+              <w:t>Client Initials</w:t>
             </w:r>
           </w:p>
         </w:tc>
@@ -10303,7 +10325,6 @@
               <w:jc w:val="both"/>
             </w:pPr>
             <w:r>
-              <w:lastRenderedPageBreak/>
               <w:t>3.1</w:t>
             </w:r>
           </w:p>
@@ -11634,6 +11655,7 @@
               <w:jc w:val="both"/>
             </w:pPr>
             <w:r>
+              <w:lastRenderedPageBreak/>
               <w:t>3.</w:t>
             </w:r>
             <w:proofErr w:type="gramStart"/>
@@ -12900,11 +12922,7 @@
               <w:jc w:val="both"/>
             </w:pPr>
             <w:r>
-              <w:t xml:space="preserve">Pin </w:t>
-            </w:r>
-            <w:r>
-              <w:lastRenderedPageBreak/>
-              <w:t>Information</w:t>
+              <w:t>Pin Information</w:t>
             </w:r>
           </w:p>
         </w:tc>
@@ -12924,7 +12942,6 @@
               <w:jc w:val="both"/>
             </w:pPr>
             <w:r>
-              <w:lastRenderedPageBreak/>
               <w:t>4.f,</w:t>
             </w:r>
             <w:proofErr w:type="gramStart"/>
@@ -14096,6 +14113,7 @@
               <w:ind w:right="118"/>
             </w:pPr>
             <w:r>
+              <w:lastRenderedPageBreak/>
               <w:t>3.</w:t>
             </w:r>
             <w:proofErr w:type="gramStart"/>
@@ -15454,11 +15472,7 @@
               <w:jc w:val="both"/>
             </w:pPr>
             <w:r>
-              <w:t xml:space="preserve">Data </w:t>
-            </w:r>
-            <w:r>
-              <w:lastRenderedPageBreak/>
-              <w:t>Requirements</w:t>
+              <w:t>Data Requirements</w:t>
             </w:r>
           </w:p>
         </w:tc>
@@ -15478,7 +15492,6 @@
               <w:jc w:val="both"/>
             </w:pPr>
             <w:r>
-              <w:lastRenderedPageBreak/>
               <w:t>1.d</w:t>
             </w:r>
           </w:p>
@@ -15718,6 +15731,8 @@
           </w:p>
         </w:tc>
       </w:tr>
+      <w:bookmarkEnd w:id="29"/>
+      <w:bookmarkEnd w:id="30"/>
     </w:tbl>
     <w:p>
       <w:pPr>
@@ -15750,8 +15765,8 @@
           <w:rFonts w:cstheme="minorHAnsi"/>
         </w:rPr>
       </w:pPr>
-      <w:bookmarkStart w:id="29" w:name="4.x.y.2_Prerequisite_conditions"/>
-      <w:bookmarkEnd w:id="29"/>
+      <w:bookmarkStart w:id="31" w:name="4.x.y.2_Prerequisite_conditions"/>
+      <w:bookmarkEnd w:id="31"/>
       <w:r>
         <w:rPr>
           <w:rFonts w:cstheme="minorHAnsi"/>
@@ -16872,6 +16887,7 @@
           <w:rFonts w:eastAsia="Arial" w:cstheme="minorHAnsi"/>
           <w:szCs w:val="24"/>
         </w:rPr>
+        <w:lastRenderedPageBreak/>
         <w:tab/>
       </w:r>
       <w:r>
@@ -16928,8 +16944,8 @@
           <w:rFonts w:cstheme="minorHAnsi"/>
         </w:rPr>
       </w:pPr>
-      <w:bookmarkStart w:id="30" w:name="4.x.y.3_Test_inputs"/>
-      <w:bookmarkEnd w:id="30"/>
+      <w:bookmarkStart w:id="32" w:name="4.x.y.3_Test_inputs"/>
+      <w:bookmarkEnd w:id="32"/>
       <w:r>
         <w:rPr>
           <w:rFonts w:cstheme="minorHAnsi"/>
@@ -18512,7 +18528,6 @@
         <w:rPr>
           <w:rFonts w:cstheme="minorHAnsi"/>
         </w:rPr>
-        <w:lastRenderedPageBreak/>
         <w:t>handling of</w:t>
       </w:r>
       <w:r>
@@ -18674,8 +18689,8 @@
           <w:rFonts w:cstheme="minorHAnsi"/>
         </w:rPr>
       </w:pPr>
-      <w:bookmarkStart w:id="31" w:name="4.x.y.4_Expected_test_results"/>
-      <w:bookmarkEnd w:id="31"/>
+      <w:bookmarkStart w:id="33" w:name="4.x.y.4_Expected_test_results"/>
+      <w:bookmarkEnd w:id="33"/>
       <w:r>
         <w:rPr>
           <w:rFonts w:cstheme="minorHAnsi"/>
@@ -18994,6 +19009,7 @@
         <w:rPr>
           <w:rFonts w:cstheme="minorHAnsi"/>
         </w:rPr>
+        <w:lastRenderedPageBreak/>
         <w:tab/>
         <w:t>Automated testing should simply output a pass or fail to the developers. This is assumed to be done through the system’s standard output. Failed outputs should print a failure message as well as information pertaining to the test. This should include the function being tested, as well as a corresponding test number. Passing outputs should simply output a pass and the test being done. If a component is tested using multiple automated test, Boolean values should be used with each test, which will then be compared to validate the component. If a single test fails, then the component is to be viewed as failing.</w:t>
       </w:r>
@@ -19034,8 +19050,8 @@
           <w:rFonts w:cstheme="minorHAnsi"/>
         </w:rPr>
       </w:pPr>
-      <w:bookmarkStart w:id="32" w:name="4.x.y.5_Criteria_for_evaluating_results"/>
-      <w:bookmarkEnd w:id="32"/>
+      <w:bookmarkStart w:id="34" w:name="4.x.y.5_Criteria_for_evaluating_results"/>
+      <w:bookmarkEnd w:id="34"/>
       <w:r>
         <w:rPr>
           <w:rFonts w:cstheme="minorHAnsi"/>
@@ -19830,7 +19846,6 @@
         <w:rPr>
           <w:rFonts w:cstheme="minorHAnsi"/>
         </w:rPr>
-        <w:lastRenderedPageBreak/>
         <w:t>that constitute</w:t>
       </w:r>
       <w:r>
@@ -21232,10 +21247,7 @@
         <w:t xml:space="preserve">Within this system all tests will be outputting a simple pass or fail result. The individual tests will be determining the procedure for what constitutes a pass or fail within the context of that test. The only test which will have ambiguity will be the tests which verify requirement 3.2.e.4: </w:t>
       </w:r>
       <w:r>
-        <w:t>The questionnaire page shall yield different outputs for different user inputs.</w:t>
-      </w:r>
-      <w:r>
-        <w:t xml:space="preserve"> This test will be required to test at minimum a test for maximizing each statistical input. This would be 5 separate inputs. Each of these outputs shall be unique implying that none of the 5-outputted list should be equivalent. This can be tested by using a simple </w:t>
+        <w:t xml:space="preserve">The questionnaire page shall yield different outputs for different user inputs. This test will be required to test at minimum a test for maximizing each statistical input. This would be 5 separate inputs. Each of these outputs shall be unique implying that none of the 5-outputted list should be equivalent. This can be tested by using a simple </w:t>
       </w:r>
       <w:proofErr w:type="gramStart"/>
       <w:r>
@@ -21264,7 +21276,11 @@
       </w:r>
       <w:proofErr w:type="spellEnd"/>
       <w:r>
-        <w:t xml:space="preserve"> 404, then the entire test is to be determined to be an error. These errors should be determined to be noted as ‘severe.’ An error which is computational in nature should be determined to be ‘moderate.’ Severe errors should not be permitted at all. Moderate error should be reviewed for the implication of allowing such error to persist. If the error causes only </w:t>
+        <w:t xml:space="preserve"> 404, then the entire test is to be determined to be an error. These errors should be determined to be noted as ‘severe.’ An error which is computational in nature should be determined to be ‘moderate.’ Severe errors should </w:t>
+      </w:r>
+      <w:r>
+        <w:lastRenderedPageBreak/>
+        <w:t xml:space="preserve">not be permitted at all. Moderate error should be reviewed for the implication of allowing such error to persist. If the error causes only </w:t>
       </w:r>
       <w:proofErr w:type="gramStart"/>
       <w:r>
@@ -21307,8 +21323,8 @@
           <w:rFonts w:cstheme="minorHAnsi"/>
         </w:rPr>
       </w:pPr>
-      <w:bookmarkStart w:id="33" w:name="4.x.y.6_Test_procedure"/>
-      <w:bookmarkEnd w:id="33"/>
+      <w:bookmarkStart w:id="35" w:name="4.x.y.6_Test_procedure"/>
+      <w:bookmarkEnd w:id="35"/>
       <w:r>
         <w:rPr>
           <w:rFonts w:cstheme="minorHAnsi"/>
@@ -23394,7 +23410,6 @@
         <w:rPr>
           <w:rFonts w:cstheme="minorHAnsi"/>
         </w:rPr>
-        <w:lastRenderedPageBreak/>
         <w:t>Record</w:t>
       </w:r>
       <w:r>
@@ -24963,8 +24978,8 @@
           <w:rFonts w:cstheme="minorHAnsi"/>
         </w:rPr>
       </w:pPr>
-      <w:bookmarkStart w:id="34" w:name="4.x.y.7_Assumptions_and_constraints"/>
-      <w:bookmarkEnd w:id="34"/>
+      <w:bookmarkStart w:id="36" w:name="4.x.y.7_Assumptions_and_constraints"/>
+      <w:bookmarkEnd w:id="36"/>
       <w:r>
         <w:rPr>
           <w:rFonts w:cstheme="minorHAnsi"/>
@@ -25572,6 +25587,7 @@
         <w:rPr>
           <w:rFonts w:cstheme="minorHAnsi"/>
         </w:rPr>
+        <w:lastRenderedPageBreak/>
         <w:t>Evaluate</w:t>
       </w:r>
       <w:r>
@@ -26545,17 +26561,16 @@
           <w:rFonts w:asciiTheme="minorHAnsi" w:hAnsiTheme="minorHAnsi" w:cstheme="minorHAnsi"/>
         </w:rPr>
       </w:pPr>
-      <w:bookmarkStart w:id="35" w:name="5._Requirements_traceability"/>
-      <w:bookmarkStart w:id="36" w:name="_bookmark1"/>
-      <w:bookmarkStart w:id="37" w:name="_Toc432633412"/>
-      <w:bookmarkEnd w:id="35"/>
-      <w:bookmarkEnd w:id="36"/>
+      <w:bookmarkStart w:id="37" w:name="5._Requirements_traceability"/>
+      <w:bookmarkStart w:id="38" w:name="_bookmark1"/>
+      <w:bookmarkStart w:id="39" w:name="_Toc432633412"/>
+      <w:bookmarkEnd w:id="37"/>
+      <w:bookmarkEnd w:id="38"/>
       <w:r>
         <w:rPr>
           <w:rFonts w:asciiTheme="minorHAnsi" w:hAnsiTheme="minorHAnsi" w:cstheme="minorHAnsi"/>
           <w:u w:color="000000"/>
         </w:rPr>
-        <w:lastRenderedPageBreak/>
         <w:t>Requirements</w:t>
       </w:r>
       <w:r>
@@ -26574,7 +26589,7 @@
         </w:rPr>
         <w:t>traceability</w:t>
       </w:r>
-      <w:bookmarkEnd w:id="37"/>
+      <w:bookmarkEnd w:id="39"/>
     </w:p>
     <w:p>
       <w:pPr>
@@ -28031,8 +28046,6 @@
         </w:rPr>
         <w:t>This was described in 4.1.1.1.</w:t>
       </w:r>
-      <w:bookmarkStart w:id="38" w:name="_GoBack"/>
-      <w:bookmarkEnd w:id="38"/>
     </w:p>
     <w:p>
       <w:pPr>
@@ -28041,14 +28054,15 @@
           <w:rFonts w:asciiTheme="minorHAnsi" w:hAnsiTheme="minorHAnsi" w:cstheme="minorHAnsi"/>
         </w:rPr>
       </w:pPr>
-      <w:bookmarkStart w:id="39" w:name="_Toc432633413"/>
+      <w:bookmarkStart w:id="40" w:name="_Toc432633413"/>
       <w:r>
         <w:rPr>
           <w:rFonts w:asciiTheme="minorHAnsi" w:hAnsiTheme="minorHAnsi" w:cstheme="minorHAnsi"/>
         </w:rPr>
+        <w:lastRenderedPageBreak/>
         <w:t>Notes</w:t>
       </w:r>
-      <w:bookmarkEnd w:id="39"/>
+      <w:bookmarkEnd w:id="40"/>
     </w:p>
     <w:p>
       <w:pPr>
@@ -28694,7 +28708,7 @@
           <w:rFonts w:asciiTheme="minorHAnsi" w:hAnsiTheme="minorHAnsi" w:cstheme="minorHAnsi"/>
         </w:rPr>
       </w:pPr>
-      <w:bookmarkStart w:id="40" w:name="_Toc432633414"/>
+      <w:bookmarkStart w:id="41" w:name="_Toc432633414"/>
       <w:r>
         <w:rPr>
           <w:rFonts w:asciiTheme="minorHAnsi" w:hAnsiTheme="minorHAnsi" w:cstheme="minorHAnsi"/>
@@ -28702,7 +28716,7 @@
         <w:lastRenderedPageBreak/>
         <w:t>Appendixes</w:t>
       </w:r>
-      <w:bookmarkEnd w:id="40"/>
+      <w:bookmarkEnd w:id="41"/>
     </w:p>
     <w:p>
       <w:pPr>
@@ -45197,7 +45211,7 @@
 </file>
 
 <file path=customXml/itemProps1.xml><?xml version="1.0" encoding="utf-8"?>
-<ds:datastoreItem xmlns:ds="http://schemas.openxmlformats.org/officeDocument/2006/customXml" ds:itemID="{7D727CEB-6D00-4067-9B63-5701AC51B9EC}">
+<ds:datastoreItem xmlns:ds="http://schemas.openxmlformats.org/officeDocument/2006/customXml" ds:itemID="{DAD082BE-2FA3-4A96-ADD5-6CE4856A60C2}">
   <ds:schemaRefs>
     <ds:schemaRef ds:uri="http://schemas.openxmlformats.org/officeDocument/2006/bibliography"/>
   </ds:schemaRefs>

</xml_diff>